<commit_message>
correccion de imprimir pdf solo faltan detalles
</commit_message>
<xml_diff>
--- a/operativo/plantillas/Operativo1 - Copy.docx
+++ b/operativo/plantillas/Operativo1 - Copy.docx
@@ -35,95 +35,11 @@
     </w:p>
     <w:p>
       <w:pPr>
-        <w:spacing w:after="0" w:line="240" w:lineRule="auto"/>
-        <w:jc w:val="both"/>
         <w:rPr>
           <w:rFonts w:ascii="Arial" w:hAnsi="Arial" w:cs="Arial"/>
           <w:b/>
           <w:bCs/>
-        </w:rPr>
-      </w:pPr>
-    </w:p>
-    <w:p>
-      <w:pPr>
-        <w:rPr>
-          <w:rFonts w:ascii="Arial" w:hAnsi="Arial" w:cs="Arial"/>
-          <w:b/>
-          <w:bCs/>
-        </w:rPr>
-      </w:pPr>
-      <w:r>
-        <w:rPr>
-          <w:rFonts w:ascii="Arial" w:hAnsi="Arial" w:cs="Arial"/>
-          <w:b/>
-          <w:bCs/>
-        </w:rPr>
-        <w:br w:type="page"/>
-      </w:r>
-    </w:p>
-    <w:p>
-      <w:pPr>
-        <w:spacing w:after="0" w:line="240" w:lineRule="auto"/>
-        <w:jc w:val="both"/>
-        <w:rPr>
-          <w:rFonts w:ascii="Arial" w:hAnsi="Arial" w:cs="Arial"/>
-          <w:b/>
-          <w:bCs/>
-        </w:rPr>
-      </w:pPr>
-    </w:p>
-    <w:p>
-      <w:pPr>
-        <w:spacing w:after="0" w:line="240" w:lineRule="auto"/>
-        <w:jc w:val="both"/>
-        <w:rPr>
-          <w:rFonts w:ascii="Arial" w:hAnsi="Arial" w:cs="Arial"/>
-          <w:b/>
-          <w:bCs/>
-        </w:rPr>
-      </w:pPr>
-    </w:p>
-    <w:p>
-      <w:pPr>
-        <w:spacing w:after="0" w:line="240" w:lineRule="auto"/>
-        <w:jc w:val="both"/>
-        <w:rPr>
-          <w:rFonts w:ascii="Arial" w:hAnsi="Arial" w:cs="Arial"/>
-          <w:b/>
-          <w:bCs/>
-        </w:rPr>
-      </w:pPr>
-    </w:p>
-    <w:p>
-      <w:pPr>
-        <w:spacing w:after="0" w:line="240" w:lineRule="auto"/>
-        <w:jc w:val="both"/>
-        <w:rPr>
-          <w:rFonts w:ascii="Arial" w:hAnsi="Arial" w:cs="Arial"/>
-          <w:b/>
-          <w:bCs/>
-        </w:rPr>
-      </w:pPr>
-    </w:p>
-    <w:p>
-      <w:pPr>
-        <w:spacing w:after="0" w:line="240" w:lineRule="auto"/>
-        <w:jc w:val="both"/>
-        <w:rPr>
-          <w:rFonts w:ascii="Arial" w:hAnsi="Arial" w:cs="Arial"/>
-          <w:b/>
-          <w:bCs/>
-        </w:rPr>
-      </w:pPr>
-    </w:p>
-    <w:p>
-      <w:pPr>
-        <w:spacing w:after="0" w:line="240" w:lineRule="auto"/>
-        <w:jc w:val="both"/>
-        <w:rPr>
-          <w:rFonts w:ascii="Arial" w:hAnsi="Arial" w:cs="Arial"/>
-          <w:b/>
-          <w:bCs/>
+          <w:lang w:val="en-US"/>
         </w:rPr>
         <w:sectPr>
           <w:headerReference w:type="default" r:id="rId11"/>
@@ -136,99 +52,6 @@
         </w:sectPr>
       </w:pPr>
     </w:p>
-    <w:p>
-      <w:pPr>
-        <w:spacing w:after="0" w:line="240" w:lineRule="auto"/>
-        <w:jc w:val="both"/>
-        <w:rPr>
-          <w:rFonts w:ascii="Helvetica" w:hAnsi="Helvetica"/>
-        </w:rPr>
-      </w:pPr>
-    </w:p>
-    <w:p>
-      <w:pPr>
-        <w:spacing w:after="0" w:line="240" w:lineRule="auto"/>
-        <w:jc w:val="both"/>
-        <w:rPr>
-          <w:rFonts w:ascii="Helvetica" w:hAnsi="Helvetica"/>
-        </w:rPr>
-      </w:pPr>
-    </w:p>
-    <w:p>
-      <w:pPr>
-        <w:spacing w:after="0" w:line="240" w:lineRule="auto"/>
-        <w:jc w:val="both"/>
-        <w:rPr>
-          <w:rFonts w:ascii="Helvetica" w:hAnsi="Helvetica"/>
-        </w:rPr>
-      </w:pPr>
-    </w:p>
-    <w:p>
-      <w:pPr>
-        <w:spacing w:after="0" w:line="240" w:lineRule="auto"/>
-        <w:jc w:val="both"/>
-        <w:rPr>
-          <w:rFonts w:ascii="Helvetica" w:hAnsi="Helvetica"/>
-        </w:rPr>
-      </w:pPr>
-    </w:p>
-    <w:p>
-      <w:pPr>
-        <w:spacing w:after="0" w:line="240" w:lineRule="auto"/>
-        <w:jc w:val="both"/>
-        <w:rPr>
-          <w:rFonts w:ascii="Helvetica" w:hAnsi="Helvetica"/>
-        </w:rPr>
-      </w:pPr>
-    </w:p>
-    <w:p>
-      <w:pPr>
-        <w:spacing w:after="0" w:line="240" w:lineRule="auto"/>
-        <w:jc w:val="both"/>
-        <w:rPr>
-          <w:rFonts w:ascii="Helvetica" w:hAnsi="Helvetica"/>
-        </w:rPr>
-      </w:pPr>
-    </w:p>
-    <w:p>
-      <w:pPr>
-        <w:spacing w:after="0" w:line="240" w:lineRule="auto"/>
-        <w:jc w:val="both"/>
-        <w:rPr>
-          <w:rFonts w:ascii="Helvetica" w:hAnsi="Helvetica"/>
-        </w:rPr>
-      </w:pPr>
-    </w:p>
-    <w:p>
-      <w:pPr>
-        <w:spacing w:after="0" w:line="240" w:lineRule="auto"/>
-        <w:jc w:val="both"/>
-        <w:rPr>
-          <w:rFonts w:ascii="Helvetica" w:hAnsi="Helvetica"/>
-        </w:rPr>
-      </w:pPr>
-    </w:p>
-    <w:p>
-      <w:pPr>
-        <w:spacing w:after="0" w:line="240" w:lineRule="auto"/>
-        <w:jc w:val="both"/>
-        <w:rPr>
-          <w:rFonts w:ascii="Helvetica" w:hAnsi="Helvetica"/>
-        </w:rPr>
-      </w:pPr>
-    </w:p>
-    <w:p>
-      <w:pPr>
-        <w:spacing w:after="0" w:line="240" w:lineRule="auto"/>
-        <w:jc w:val="both"/>
-        <w:rPr>
-          <w:rFonts w:ascii="Helvetica" w:hAnsi="Helvetica"/>
-        </w:rPr>
-      </w:pPr>
-    </w:p>
-    <w:p/>
-    <w:p/>
-    <w:p/>
     <w:p/>
     <w:sectPr>
       <w:type w:val="continuous"/>
@@ -1984,6 +1807,10 @@
 </file>
 
 <file path=customXml/item1.xml><?xml version="1.0" encoding="utf-8"?>
+<b:Sources xmlns:b="http://schemas.openxmlformats.org/officeDocument/2006/bibliography" xmlns="http://schemas.openxmlformats.org/officeDocument/2006/bibliography" SelectedStyle="\APA.XSL" StyleName="APA Fifth Edition"/>
+</file>
+
+<file path=customXml/item2.xml><?xml version="1.0" encoding="utf-8"?>
 <?mso-contentType ?>
 <FormTemplates xmlns="http://schemas.microsoft.com/sharepoint/v3/contenttype/forms">
   <Display>DocumentLibraryForm</Display>
@@ -1992,11 +1819,20 @@
 </FormTemplates>
 </file>
 
-<file path=customXml/item2.xml><?xml version="1.0" encoding="utf-8"?>
-<b:Sources xmlns:b="http://schemas.openxmlformats.org/officeDocument/2006/bibliography" xmlns="http://schemas.openxmlformats.org/officeDocument/2006/bibliography" SelectedStyle="\APA.XSL" StyleName="APA Fifth Edition"/>
+<file path=customXml/item3.xml><?xml version="1.0" encoding="utf-8"?>
+<p:properties xmlns:p="http://schemas.microsoft.com/office/2006/metadata/properties" xmlns:xsi="http://www.w3.org/2001/XMLSchema-instance" xmlns:pc="http://schemas.microsoft.com/office/infopath/2007/PartnerControls">
+  <documentManagement>
+    <RECORRIDO xmlns="b3f83ef7-8795-4768-a534-21b84198b72f" xsi:nil="true"/>
+    <lcf76f155ced4ddcb4097134ff3c332f xmlns="b3f83ef7-8795-4768-a534-21b84198b72f">
+      <Terms xmlns="http://schemas.microsoft.com/office/infopath/2007/PartnerControls"/>
+    </lcf76f155ced4ddcb4097134ff3c332f>
+    <TaxCatchAll xmlns="1851a5f3-d53d-4838-a5c6-c068ef49c2bc" xsi:nil="true"/>
+    <_x0030_505 xmlns="b3f83ef7-8795-4768-a534-21b84198b72f" xsi:nil="true"/>
+  </documentManagement>
+</p:properties>
 </file>
 
-<file path=customXml/item3.xml><?xml version="1.0" encoding="utf-8"?>
+<file path=customXml/item4.xml><?xml version="1.0" encoding="utf-8"?>
 <ct:contentTypeSchema xmlns:ct="http://schemas.microsoft.com/office/2006/metadata/contentType" xmlns:ma="http://schemas.microsoft.com/office/2006/metadata/properties/metaAttributes" ct:_="" ma:_="" ma:contentTypeName="Documento" ma:contentTypeID="0x01010043EC5063E9B22A40B814BC0EAC0AC185" ma:contentTypeVersion="18" ma:contentTypeDescription="Crear nuevo documento." ma:contentTypeScope="" ma:versionID="a269f7ef9cf50e835ac1bf111a5e8a4b">
   <xsd:schema xmlns:xsd="http://www.w3.org/2001/XMLSchema" xmlns:xs="http://www.w3.org/2001/XMLSchema" xmlns:p="http://schemas.microsoft.com/office/2006/metadata/properties" xmlns:ns2="1851a5f3-d53d-4838-a5c6-c068ef49c2bc" xmlns:ns3="b3f83ef7-8795-4768-a534-21b84198b72f" targetNamespace="http://schemas.microsoft.com/office/2006/metadata/properties" ma:root="true" ma:fieldsID="bec19e035838676b587625e856c42af4" ns2:_="" ns3:_="">
     <xsd:import namespace="1851a5f3-d53d-4838-a5c6-c068ef49c2bc"/>
@@ -2251,20 +2087,15 @@
 </ct:contentTypeSchema>
 </file>
 
-<file path=customXml/item4.xml><?xml version="1.0" encoding="utf-8"?>
-<p:properties xmlns:p="http://schemas.microsoft.com/office/2006/metadata/properties" xmlns:xsi="http://www.w3.org/2001/XMLSchema-instance" xmlns:pc="http://schemas.microsoft.com/office/infopath/2007/PartnerControls">
-  <documentManagement>
-    <RECORRIDO xmlns="b3f83ef7-8795-4768-a534-21b84198b72f" xsi:nil="true"/>
-    <lcf76f155ced4ddcb4097134ff3c332f xmlns="b3f83ef7-8795-4768-a534-21b84198b72f">
-      <Terms xmlns="http://schemas.microsoft.com/office/infopath/2007/PartnerControls"/>
-    </lcf76f155ced4ddcb4097134ff3c332f>
-    <TaxCatchAll xmlns="1851a5f3-d53d-4838-a5c6-c068ef49c2bc" xsi:nil="true"/>
-    <_x0030_505 xmlns="b3f83ef7-8795-4768-a534-21b84198b72f" xsi:nil="true"/>
-  </documentManagement>
-</p:properties>
+<file path=customXml/itemProps1.xml><?xml version="1.0" encoding="utf-8"?>
+<ds:datastoreItem xmlns:ds="http://schemas.openxmlformats.org/officeDocument/2006/customXml" ds:itemID="{75B27D54-791F-4CBD-93DE-0D56EE13950A}">
+  <ds:schemaRefs>
+    <ds:schemaRef ds:uri="http://schemas.openxmlformats.org/officeDocument/2006/bibliography"/>
+  </ds:schemaRefs>
+</ds:datastoreItem>
 </file>
 
-<file path=customXml/itemProps1.xml><?xml version="1.0" encoding="utf-8"?>
+<file path=customXml/itemProps2.xml><?xml version="1.0" encoding="utf-8"?>
 <ds:datastoreItem xmlns:ds="http://schemas.openxmlformats.org/officeDocument/2006/customXml" ds:itemID="{DA8F7E9D-BA90-4F5C-A18C-4A4653DE57D8}">
   <ds:schemaRefs>
     <ds:schemaRef ds:uri="http://schemas.microsoft.com/sharepoint/v3/contenttype/forms"/>
@@ -2272,15 +2103,18 @@
 </ds:datastoreItem>
 </file>
 
-<file path=customXml/itemProps2.xml><?xml version="1.0" encoding="utf-8"?>
-<ds:datastoreItem xmlns:ds="http://schemas.openxmlformats.org/officeDocument/2006/customXml" ds:itemID="{75B27D54-791F-4CBD-93DE-0D56EE13950A}">
+<file path=customXml/itemProps3.xml><?xml version="1.0" encoding="utf-8"?>
+<ds:datastoreItem xmlns:ds="http://schemas.openxmlformats.org/officeDocument/2006/customXml" ds:itemID="{AD563453-FFBE-48B9-9390-ED590B0E117C}">
   <ds:schemaRefs>
-    <ds:schemaRef ds:uri="http://schemas.openxmlformats.org/officeDocument/2006/bibliography"/>
+    <ds:schemaRef ds:uri="http://schemas.microsoft.com/office/2006/metadata/properties"/>
+    <ds:schemaRef ds:uri="http://schemas.microsoft.com/office/infopath/2007/PartnerControls"/>
+    <ds:schemaRef ds:uri="b3f83ef7-8795-4768-a534-21b84198b72f"/>
+    <ds:schemaRef ds:uri="1851a5f3-d53d-4838-a5c6-c068ef49c2bc"/>
   </ds:schemaRefs>
 </ds:datastoreItem>
 </file>
 
-<file path=customXml/itemProps3.xml><?xml version="1.0" encoding="utf-8"?>
+<file path=customXml/itemProps4.xml><?xml version="1.0" encoding="utf-8"?>
 <ds:datastoreItem xmlns:ds="http://schemas.openxmlformats.org/officeDocument/2006/customXml" ds:itemID="{11590A0F-2CC3-442B-8BBB-D0393F068496}">
   <ds:schemaRefs>
     <ds:schemaRef ds:uri="http://schemas.microsoft.com/office/2006/metadata/contentType"/>
@@ -2299,17 +2133,6 @@
 </ds:datastoreItem>
 </file>
 
-<file path=customXml/itemProps4.xml><?xml version="1.0" encoding="utf-8"?>
-<ds:datastoreItem xmlns:ds="http://schemas.openxmlformats.org/officeDocument/2006/customXml" ds:itemID="{AD563453-FFBE-48B9-9390-ED590B0E117C}">
-  <ds:schemaRefs>
-    <ds:schemaRef ds:uri="http://schemas.microsoft.com/office/2006/metadata/properties"/>
-    <ds:schemaRef ds:uri="http://schemas.microsoft.com/office/infopath/2007/PartnerControls"/>
-    <ds:schemaRef ds:uri="b3f83ef7-8795-4768-a534-21b84198b72f"/>
-    <ds:schemaRef ds:uri="1851a5f3-d53d-4838-a5c6-c068ef49c2bc"/>
-  </ds:schemaRefs>
-</ds:datastoreItem>
-</file>
-
 <file path=docMetadata/LabelInfo.xml><?xml version="1.0" encoding="utf-8"?>
 <clbl:labelList xmlns:clbl="http://schemas.microsoft.com/office/2020/mipLabelMetadata">
   <clbl:label id="{d57455e9-c73f-45d7-ad9e-430426491df9}" enabled="0" method="" siteId="{d57455e9-c73f-45d7-ad9e-430426491df9}" removed="1"/>

</xml_diff>